<commit_message>
project plan after November update
This indicates the changes made to my projects work-packages and gantt chart. The original project plan was an ideal time schedule of this project, but the reality of the project timeline has been much different. The updated version reflects my current progress with the timeline.
</commit_message>
<xml_diff>
--- a/Project Plan for bipedal walking robot - Jadyn Ross.docx
+++ b/Project Plan for bipedal walking robot - Jadyn Ross.docx
@@ -4405,15 +4405,7 @@
                 <w:sz w:val="20"/>
                 <w:szCs w:val="20"/>
               </w:rPr>
-              <w:t>NFR</w:t>
-            </w:r>
-            <w:r>
-              <w:rPr>
-                <w:rFonts w:asciiTheme="minorHAnsi" w:hAnsiTheme="minorHAnsi" w:cstheme="minorHAnsi"/>
-                <w:sz w:val="20"/>
-                <w:szCs w:val="20"/>
-              </w:rPr>
-              <w:t>-01</w:t>
+              <w:t>NFR-01</w:t>
             </w:r>
           </w:p>
         </w:tc>
@@ -4486,15 +4478,7 @@
                 <w:sz w:val="20"/>
                 <w:szCs w:val="20"/>
               </w:rPr>
-              <w:t>NFR</w:t>
-            </w:r>
-            <w:r>
-              <w:rPr>
-                <w:rFonts w:asciiTheme="minorHAnsi" w:hAnsiTheme="minorHAnsi" w:cstheme="minorHAnsi"/>
-                <w:sz w:val="20"/>
-                <w:szCs w:val="20"/>
-              </w:rPr>
-              <w:t>-02</w:t>
+              <w:t>NFR-02</w:t>
             </w:r>
           </w:p>
           <w:p>
@@ -4552,15 +4536,7 @@
                 <w:sz w:val="20"/>
                 <w:szCs w:val="20"/>
               </w:rPr>
-              <w:t>NFR</w:t>
-            </w:r>
-            <w:r>
-              <w:rPr>
-                <w:rFonts w:asciiTheme="minorHAnsi" w:hAnsiTheme="minorHAnsi" w:cstheme="minorHAnsi"/>
-                <w:sz w:val="20"/>
-                <w:szCs w:val="20"/>
-              </w:rPr>
-              <w:t>-03</w:t>
+              <w:t>NFR-03</w:t>
             </w:r>
           </w:p>
         </w:tc>
@@ -4625,15 +4601,7 @@
                 <w:sz w:val="20"/>
                 <w:szCs w:val="20"/>
               </w:rPr>
-              <w:t>NFR-0</w:t>
-            </w:r>
-            <w:r>
-              <w:rPr>
-                <w:rFonts w:asciiTheme="minorHAnsi" w:hAnsiTheme="minorHAnsi" w:cstheme="minorHAnsi"/>
-                <w:sz w:val="20"/>
-                <w:szCs w:val="20"/>
-              </w:rPr>
-              <w:t>4</w:t>
+              <w:t>NFR-04</w:t>
             </w:r>
           </w:p>
         </w:tc>
@@ -4698,15 +4666,7 @@
                 <w:sz w:val="20"/>
                 <w:szCs w:val="20"/>
               </w:rPr>
-              <w:t>NFR-0</w:t>
-            </w:r>
-            <w:r>
-              <w:rPr>
-                <w:rFonts w:asciiTheme="minorHAnsi" w:hAnsiTheme="minorHAnsi" w:cstheme="minorHAnsi"/>
-                <w:sz w:val="20"/>
-                <w:szCs w:val="20"/>
-              </w:rPr>
-              <w:t>5</w:t>
+              <w:t>NFR-05</w:t>
             </w:r>
           </w:p>
         </w:tc>
@@ -4771,15 +4731,7 @@
                 <w:sz w:val="20"/>
                 <w:szCs w:val="20"/>
               </w:rPr>
-              <w:t>NFR-0</w:t>
-            </w:r>
-            <w:r>
-              <w:rPr>
-                <w:rFonts w:asciiTheme="minorHAnsi" w:hAnsiTheme="minorHAnsi" w:cstheme="minorHAnsi"/>
-                <w:sz w:val="20"/>
-                <w:szCs w:val="20"/>
-              </w:rPr>
-              <w:t>6</w:t>
+              <w:t>NFR-06</w:t>
             </w:r>
           </w:p>
         </w:tc>
@@ -5942,18 +5894,19 @@
             <w:r>
               <w:rPr>
                 <w:rFonts w:asciiTheme="minorHAnsi" w:hAnsiTheme="minorHAnsi"/>
-                <w:sz w:val="24"/>
-                <w:szCs w:val="24"/>
-              </w:rPr>
-              <w:t>4</w:t>
-            </w:r>
-            <w:r>
-              <w:rPr>
-                <w:rFonts w:asciiTheme="minorHAnsi" w:hAnsiTheme="minorHAnsi"/>
-                <w:sz w:val="24"/>
-                <w:szCs w:val="24"/>
-              </w:rPr>
-              <w:t xml:space="preserve"> weeks</w:t>
+                <w:strike/>
+                <w:sz w:val="24"/>
+                <w:szCs w:val="24"/>
+              </w:rPr>
+              <w:t>4 weeks</w:t>
+            </w:r>
+            <w:r>
+              <w:rPr>
+                <w:rFonts w:asciiTheme="minorHAnsi" w:hAnsiTheme="minorHAnsi"/>
+                <w:sz w:val="24"/>
+                <w:szCs w:val="24"/>
+              </w:rPr>
+              <w:t xml:space="preserve">    8 weeks </w:t>
             </w:r>
           </w:p>
         </w:tc>
@@ -6608,21 +6561,51 @@
             <w:r>
               <w:rPr>
                 <w:rFonts w:asciiTheme="minorHAnsi" w:hAnsiTheme="minorHAnsi"/>
+                <w:strike/>
                 <w:color w:val="98A7BD" w:themeColor="text2" w:themeTint="80"/>
                 <w:sz w:val="24"/>
                 <w:szCs w:val="24"/>
               </w:rPr>
-              <w:t>3</w:t>
-            </w:r>
-            <w:r>
-              <w:rPr>
-                <w:rFonts w:asciiTheme="minorHAnsi" w:hAnsiTheme="minorHAnsi"/>
+              <w:t>3 November</w:t>
+            </w:r>
+            <w:r>
+              <w:rPr>
+                <w:rFonts w:asciiTheme="minorHAnsi" w:hAnsiTheme="minorHAnsi"/>
+                <w:strike/>
                 <w:color w:val="98A7BD" w:themeColor="text2" w:themeTint="80"/>
                 <w:sz w:val="24"/>
                 <w:szCs w:val="24"/>
+              </w:rPr>
+              <w:t xml:space="preserve"> 2025</w:t>
+            </w:r>
+            <w:r>
+              <w:rPr>
+                <w:rFonts w:asciiTheme="minorHAnsi" w:hAnsiTheme="minorHAnsi"/>
+                <w:strike/>
+                <w:color w:val="98A7BD" w:themeColor="text2" w:themeTint="80"/>
+                <w:sz w:val="24"/>
+                <w:szCs w:val="24"/>
+              </w:rPr>
+              <w:t xml:space="preserve">. </w:t>
+            </w:r>
+            <w:r>
+              <w:rPr>
+                <w:rFonts w:asciiTheme="minorHAnsi" w:hAnsiTheme="minorHAnsi"/>
+                <w:color w:val="98A7BD" w:themeColor="text2" w:themeTint="80"/>
+                <w:sz w:val="24"/>
+                <w:szCs w:val="24"/>
+              </w:rPr>
+              <w:t>25</w:t>
+            </w:r>
+            <w:r>
+              <w:rPr>
+                <w:rFonts w:asciiTheme="minorHAnsi" w:hAnsiTheme="minorHAnsi"/>
+                <w:color w:val="98A7BD" w:themeColor="text2" w:themeTint="80"/>
+                <w:sz w:val="24"/>
+                <w:szCs w:val="24"/>
                 <w:vertAlign w:val="superscript"/>
               </w:rPr>
-              <w:t>rd</w:t>
+              <w:t>th</w:t>
             </w:r>
             <w:r>
               <w:rPr>
@@ -6631,16 +6614,7 @@
                 <w:sz w:val="24"/>
                 <w:szCs w:val="24"/>
               </w:rPr>
-              <w:t xml:space="preserve"> November</w:t>
-            </w:r>
-            <w:r>
-              <w:rPr>
-                <w:rFonts w:asciiTheme="minorHAnsi" w:hAnsiTheme="minorHAnsi"/>
-                <w:color w:val="98A7BD" w:themeColor="text2" w:themeTint="80"/>
-                <w:sz w:val="24"/>
-                <w:szCs w:val="24"/>
-              </w:rPr>
-              <w:t xml:space="preserve"> 2025</w:t>
+              <w:t xml:space="preserve"> November 2025</w:t>
             </w:r>
           </w:p>
         </w:tc>
@@ -6710,6 +6684,7 @@
             <w:r>
               <w:rPr>
                 <w:rFonts w:asciiTheme="minorHAnsi" w:hAnsiTheme="minorHAnsi"/>
+                <w:strike/>
                 <w:sz w:val="24"/>
                 <w:szCs w:val="24"/>
               </w:rPr>
@@ -6718,10 +6693,101 @@
             <w:r>
               <w:rPr>
                 <w:rFonts w:asciiTheme="minorHAnsi" w:hAnsiTheme="minorHAnsi"/>
+                <w:strike/>
                 <w:sz w:val="24"/>
                 <w:szCs w:val="24"/>
               </w:rPr>
               <w:t xml:space="preserve"> weeks</w:t>
+            </w:r>
+            <w:r>
+              <w:rPr>
+                <w:rFonts w:asciiTheme="minorHAnsi" w:hAnsiTheme="minorHAnsi"/>
+                <w:sz w:val="24"/>
+                <w:szCs w:val="24"/>
+              </w:rPr>
+              <w:t xml:space="preserve">   </w:t>
+            </w:r>
+            <w:r>
+              <w:rPr>
+                <w:rFonts w:asciiTheme="minorHAnsi" w:hAnsiTheme="minorHAnsi"/>
+                <w:sz w:val="24"/>
+                <w:szCs w:val="24"/>
+              </w:rPr>
+              <w:t xml:space="preserve">4 weeks </w:t>
+            </w:r>
+            <w:r>
+              <w:rPr>
+                <w:rFonts w:asciiTheme="minorHAnsi" w:hAnsiTheme="minorHAnsi"/>
+                <w:color w:val="EE0000"/>
+                <w:sz w:val="24"/>
+                <w:szCs w:val="24"/>
+              </w:rPr>
+              <w:t xml:space="preserve">+ 1 week off </w:t>
+            </w:r>
+            <w:r>
+              <w:rPr>
+                <w:rFonts w:asciiTheme="minorHAnsi" w:hAnsiTheme="minorHAnsi"/>
+                <w:color w:val="EE0000"/>
+                <w:sz w:val="24"/>
+                <w:szCs w:val="24"/>
+              </w:rPr>
+              <w:t>C</w:t>
+            </w:r>
+            <w:r>
+              <w:rPr>
+                <w:rFonts w:asciiTheme="minorHAnsi" w:hAnsiTheme="minorHAnsi"/>
+                <w:color w:val="EE0000"/>
+                <w:sz w:val="24"/>
+                <w:szCs w:val="24"/>
+              </w:rPr>
+              <w:t>hristmas</w:t>
+            </w:r>
+            <w:r>
+              <w:rPr>
+                <w:rFonts w:asciiTheme="minorHAnsi" w:hAnsiTheme="minorHAnsi"/>
+                <w:color w:val="EE0000"/>
+                <w:sz w:val="24"/>
+                <w:szCs w:val="24"/>
+              </w:rPr>
+              <w:t xml:space="preserve"> 22</w:t>
+            </w:r>
+            <w:r>
+              <w:rPr>
+                <w:rFonts w:asciiTheme="minorHAnsi" w:hAnsiTheme="minorHAnsi"/>
+                <w:color w:val="EE0000"/>
+                <w:sz w:val="24"/>
+                <w:szCs w:val="24"/>
+                <w:vertAlign w:val="superscript"/>
+              </w:rPr>
+              <w:t>nd</w:t>
+            </w:r>
+            <w:r>
+              <w:rPr>
+                <w:rFonts w:asciiTheme="minorHAnsi" w:hAnsiTheme="minorHAnsi"/>
+                <w:color w:val="EE0000"/>
+                <w:sz w:val="24"/>
+                <w:szCs w:val="24"/>
+              </w:rPr>
+              <w:t>-29</w:t>
+            </w:r>
+            <w:r>
+              <w:rPr>
+                <w:rFonts w:asciiTheme="minorHAnsi" w:hAnsiTheme="minorHAnsi"/>
+                <w:color w:val="EE0000"/>
+                <w:sz w:val="24"/>
+                <w:szCs w:val="24"/>
+                <w:vertAlign w:val="superscript"/>
+              </w:rPr>
+              <w:t>th</w:t>
+            </w:r>
+            <w:r>
+              <w:rPr>
+                <w:rFonts w:asciiTheme="minorHAnsi" w:hAnsiTheme="minorHAnsi"/>
+                <w:color w:val="EE0000"/>
+                <w:sz w:val="24"/>
+                <w:szCs w:val="24"/>
+              </w:rPr>
+              <w:t xml:space="preserve"> </w:t>
             </w:r>
           </w:p>
         </w:tc>
@@ -7484,18 +7550,21 @@
                 <w:szCs w:val="24"/>
               </w:rPr>
             </w:pPr>
-            <w:r>
-              <w:rPr>
-                <w:rFonts w:asciiTheme="minorHAnsi" w:hAnsiTheme="minorHAnsi"/>
+            <w:proofErr w:type="gramStart"/>
+            <w:r>
+              <w:rPr>
+                <w:rFonts w:asciiTheme="minorHAnsi" w:hAnsiTheme="minorHAnsi"/>
+                <w:strike/>
                 <w:color w:val="98A7BD" w:themeColor="text2" w:themeTint="80"/>
                 <w:sz w:val="24"/>
                 <w:szCs w:val="24"/>
               </w:rPr>
-              <w:t>3rd</w:t>
-            </w:r>
-            <w:r>
-              <w:rPr>
-                <w:rFonts w:asciiTheme="minorHAnsi" w:hAnsiTheme="minorHAnsi"/>
+              <w:t>3</w:t>
+            </w:r>
+            <w:r>
+              <w:rPr>
+                <w:rFonts w:asciiTheme="minorHAnsi" w:hAnsiTheme="minorHAnsi"/>
+                <w:strike/>
                 <w:color w:val="98A7BD" w:themeColor="text2" w:themeTint="80"/>
                 <w:sz w:val="24"/>
                 <w:szCs w:val="24"/>
@@ -7503,9 +7572,11 @@
               </w:rPr>
               <w:t>th</w:t>
             </w:r>
-            <w:r>
-              <w:rPr>
-                <w:rFonts w:asciiTheme="minorHAnsi" w:hAnsiTheme="minorHAnsi"/>
+            <w:proofErr w:type="gramEnd"/>
+            <w:r>
+              <w:rPr>
+                <w:rFonts w:asciiTheme="minorHAnsi" w:hAnsiTheme="minorHAnsi"/>
+                <w:strike/>
                 <w:color w:val="98A7BD" w:themeColor="text2" w:themeTint="80"/>
                 <w:sz w:val="24"/>
                 <w:szCs w:val="24"/>
@@ -7515,6 +7586,7 @@
             <w:r>
               <w:rPr>
                 <w:rFonts w:asciiTheme="minorHAnsi" w:hAnsiTheme="minorHAnsi"/>
+                <w:strike/>
                 <w:color w:val="98A7BD" w:themeColor="text2" w:themeTint="80"/>
                 <w:sz w:val="24"/>
                 <w:szCs w:val="24"/>
@@ -7524,11 +7596,59 @@
             <w:r>
               <w:rPr>
                 <w:rFonts w:asciiTheme="minorHAnsi" w:hAnsiTheme="minorHAnsi"/>
+                <w:strike/>
                 <w:color w:val="98A7BD" w:themeColor="text2" w:themeTint="80"/>
                 <w:sz w:val="24"/>
                 <w:szCs w:val="24"/>
               </w:rPr>
               <w:t>2025</w:t>
+            </w:r>
+            <w:r>
+              <w:rPr>
+                <w:rFonts w:asciiTheme="minorHAnsi" w:hAnsiTheme="minorHAnsi"/>
+                <w:strike/>
+                <w:color w:val="98A7BD" w:themeColor="text2" w:themeTint="80"/>
+                <w:sz w:val="24"/>
+                <w:szCs w:val="24"/>
+              </w:rPr>
+              <w:t>.</w:t>
+            </w:r>
+            <w:r>
+              <w:rPr>
+                <w:rFonts w:asciiTheme="minorHAnsi" w:hAnsiTheme="minorHAnsi"/>
+                <w:color w:val="98A7BD" w:themeColor="text2" w:themeTint="80"/>
+                <w:sz w:val="24"/>
+                <w:szCs w:val="24"/>
+              </w:rPr>
+              <w:t xml:space="preserve">  </w:t>
+            </w:r>
+            <w:r>
+              <w:rPr>
+                <w:rFonts w:asciiTheme="minorHAnsi" w:hAnsiTheme="minorHAnsi"/>
+                <w:color w:val="98A7BD" w:themeColor="text2" w:themeTint="80"/>
+                <w:sz w:val="24"/>
+                <w:szCs w:val="24"/>
+              </w:rPr>
+              <w:t>29</w:t>
+            </w:r>
+            <w:r>
+              <w:rPr>
+                <w:rFonts w:asciiTheme="minorHAnsi" w:hAnsiTheme="minorHAnsi"/>
+                <w:color w:val="98A7BD" w:themeColor="text2" w:themeTint="80"/>
+                <w:sz w:val="24"/>
+                <w:szCs w:val="24"/>
+                <w:vertAlign w:val="superscript"/>
+              </w:rPr>
+              <w:t>th</w:t>
+            </w:r>
+            <w:r>
+              <w:rPr>
+                <w:rFonts w:asciiTheme="minorHAnsi" w:hAnsiTheme="minorHAnsi"/>
+                <w:color w:val="98A7BD" w:themeColor="text2" w:themeTint="80"/>
+                <w:sz w:val="24"/>
+                <w:szCs w:val="24"/>
+              </w:rPr>
+              <w:t xml:space="preserve"> December 2025</w:t>
             </w:r>
           </w:p>
         </w:tc>
@@ -7598,6 +7718,7 @@
             <w:r>
               <w:rPr>
                 <w:rFonts w:asciiTheme="minorHAnsi" w:hAnsiTheme="minorHAnsi"/>
+                <w:strike/>
                 <w:sz w:val="24"/>
                 <w:szCs w:val="24"/>
               </w:rPr>
@@ -7606,10 +7727,36 @@
             <w:r>
               <w:rPr>
                 <w:rFonts w:asciiTheme="minorHAnsi" w:hAnsiTheme="minorHAnsi"/>
+                <w:strike/>
                 <w:sz w:val="24"/>
                 <w:szCs w:val="24"/>
               </w:rPr>
               <w:t xml:space="preserve"> weeks</w:t>
+            </w:r>
+            <w:r>
+              <w:rPr>
+                <w:rFonts w:asciiTheme="minorHAnsi" w:hAnsiTheme="minorHAnsi"/>
+                <w:strike/>
+                <w:sz w:val="24"/>
+                <w:szCs w:val="24"/>
+              </w:rPr>
+              <w:t xml:space="preserve"> </w:t>
+            </w:r>
+            <w:r>
+              <w:rPr>
+                <w:rFonts w:asciiTheme="minorHAnsi" w:hAnsiTheme="minorHAnsi"/>
+                <w:sz w:val="24"/>
+                <w:szCs w:val="24"/>
+              </w:rPr>
+              <w:t xml:space="preserve">   </w:t>
+            </w:r>
+            <w:r>
+              <w:rPr>
+                <w:rFonts w:asciiTheme="minorHAnsi" w:hAnsiTheme="minorHAnsi"/>
+                <w:sz w:val="24"/>
+                <w:szCs w:val="24"/>
+              </w:rPr>
+              <w:t>3 weeks</w:t>
             </w:r>
           </w:p>
         </w:tc>
@@ -8344,6 +8491,7 @@
             <w:r>
               <w:rPr>
                 <w:rFonts w:asciiTheme="minorHAnsi" w:hAnsiTheme="minorHAnsi"/>
+                <w:strike/>
                 <w:color w:val="98A7BD" w:themeColor="text2" w:themeTint="80"/>
                 <w:sz w:val="24"/>
                 <w:szCs w:val="24"/>
@@ -8353,6 +8501,7 @@
             <w:r>
               <w:rPr>
                 <w:rFonts w:asciiTheme="minorHAnsi" w:hAnsiTheme="minorHAnsi"/>
+                <w:strike/>
                 <w:color w:val="98A7BD" w:themeColor="text2" w:themeTint="80"/>
                 <w:sz w:val="24"/>
                 <w:szCs w:val="24"/>
@@ -8363,6 +8512,7 @@
             <w:r>
               <w:rPr>
                 <w:rFonts w:asciiTheme="minorHAnsi" w:hAnsiTheme="minorHAnsi"/>
+                <w:strike/>
                 <w:color w:val="98A7BD" w:themeColor="text2" w:themeTint="80"/>
                 <w:sz w:val="24"/>
                 <w:szCs w:val="24"/>
@@ -8372,11 +8522,59 @@
             <w:r>
               <w:rPr>
                 <w:rFonts w:asciiTheme="minorHAnsi" w:hAnsiTheme="minorHAnsi"/>
+                <w:strike/>
                 <w:color w:val="98A7BD" w:themeColor="text2" w:themeTint="80"/>
                 <w:sz w:val="24"/>
                 <w:szCs w:val="24"/>
               </w:rPr>
               <w:t>2025</w:t>
+            </w:r>
+            <w:r>
+              <w:rPr>
+                <w:rFonts w:asciiTheme="minorHAnsi" w:hAnsiTheme="minorHAnsi"/>
+                <w:strike/>
+                <w:color w:val="98A7BD" w:themeColor="text2" w:themeTint="80"/>
+                <w:sz w:val="24"/>
+                <w:szCs w:val="24"/>
+              </w:rPr>
+              <w:t>.</w:t>
+            </w:r>
+            <w:r>
+              <w:rPr>
+                <w:rFonts w:asciiTheme="minorHAnsi" w:hAnsiTheme="minorHAnsi"/>
+                <w:color w:val="98A7BD" w:themeColor="text2" w:themeTint="80"/>
+                <w:sz w:val="24"/>
+                <w:szCs w:val="24"/>
+              </w:rPr>
+              <w:t xml:space="preserve">  </w:t>
+            </w:r>
+            <w:r>
+              <w:rPr>
+                <w:rFonts w:asciiTheme="minorHAnsi" w:hAnsiTheme="minorHAnsi"/>
+                <w:color w:val="98A7BD" w:themeColor="text2" w:themeTint="80"/>
+                <w:sz w:val="24"/>
+                <w:szCs w:val="24"/>
+              </w:rPr>
+              <w:t>20</w:t>
+            </w:r>
+            <w:r>
+              <w:rPr>
+                <w:rFonts w:asciiTheme="minorHAnsi" w:hAnsiTheme="minorHAnsi"/>
+                <w:color w:val="98A7BD" w:themeColor="text2" w:themeTint="80"/>
+                <w:sz w:val="24"/>
+                <w:szCs w:val="24"/>
+                <w:vertAlign w:val="superscript"/>
+              </w:rPr>
+              <w:t>th</w:t>
+            </w:r>
+            <w:r>
+              <w:rPr>
+                <w:rFonts w:asciiTheme="minorHAnsi" w:hAnsiTheme="minorHAnsi"/>
+                <w:color w:val="98A7BD" w:themeColor="text2" w:themeTint="80"/>
+                <w:sz w:val="24"/>
+                <w:szCs w:val="24"/>
+              </w:rPr>
+              <w:t xml:space="preserve"> January</w:t>
             </w:r>
           </w:p>
         </w:tc>
@@ -8449,7 +8647,15 @@
                 <w:sz w:val="24"/>
                 <w:szCs w:val="24"/>
               </w:rPr>
-              <w:t>4 weeks</w:t>
+              <w:t>4</w:t>
+            </w:r>
+            <w:r>
+              <w:rPr>
+                <w:rFonts w:asciiTheme="minorHAnsi" w:hAnsiTheme="minorHAnsi"/>
+                <w:sz w:val="24"/>
+                <w:szCs w:val="24"/>
+              </w:rPr>
+              <w:t xml:space="preserve"> weeks</w:t>
             </w:r>
           </w:p>
         </w:tc>
@@ -8897,9 +9103,44 @@
     <w:p>
       <w:pPr>
         <w:rPr>
+          <w:b/>
+          <w:bCs/>
           <w:lang w:eastAsia="en-US"/>
         </w:rPr>
       </w:pPr>
+      <w:r>
+        <w:rPr>
+          <w:b/>
+          <w:bCs/>
+          <w:lang w:eastAsia="en-US"/>
+        </w:rPr>
+        <w:t>Finish 20</w:t>
+      </w:r>
+      <w:r>
+        <w:rPr>
+          <w:b/>
+          <w:bCs/>
+          <w:vertAlign w:val="superscript"/>
+          <w:lang w:eastAsia="en-US"/>
+        </w:rPr>
+        <w:t>th</w:t>
+      </w:r>
+      <w:r>
+        <w:rPr>
+          <w:b/>
+          <w:bCs/>
+          <w:lang w:eastAsia="en-US"/>
+        </w:rPr>
+        <w:t xml:space="preserve"> February (20 days slack </w:t>
+      </w:r>
+      <w:r>
+        <w:rPr>
+          <w:b/>
+          <w:bCs/>
+          <w:lang w:eastAsia="en-US"/>
+        </w:rPr>
+        <w:t>for safety barrier – managing risk)</w:t>
+      </w:r>
     </w:p>
     <w:p>
       <w:pPr>
@@ -10030,7 +10271,13 @@
       <w:bookmarkStart w:id="6" w:name="_Toc211359537"/>
       <w:r>
         <w:lastRenderedPageBreak/>
-        <w:t>Appendix 1.  A Gantt chart (1 Page)</w:t>
+        <w:t>Appendix 1.  A Gantt chart</w:t>
+      </w:r>
+      <w:r>
+        <w:t xml:space="preserve"> OLD</w:t>
+      </w:r>
+      <w:r>
+        <w:t xml:space="preserve"> (1 Page)</w:t>
       </w:r>
       <w:bookmarkEnd w:id="6"/>
     </w:p>
@@ -10088,6 +10335,74 @@
     </w:p>
     <w:p>
       <w:pPr>
+        <w:rPr>
+          <w:lang w:eastAsia="en-US"/>
+        </w:rPr>
+      </w:pPr>
+      <w:r>
+        <w:rPr>
+          <w:lang w:eastAsia="en-US"/>
+        </w:rPr>
+        <w:lastRenderedPageBreak/>
+        <w:t>GANT chart new (25/11/25)</w:t>
+      </w:r>
+    </w:p>
+    <w:p>
+      <w:pPr>
+        <w:rPr>
+          <w:lang w:eastAsia="en-US"/>
+        </w:rPr>
+      </w:pPr>
+      <w:r>
+        <w:rPr>
+          <w:noProof/>
+          <w:lang w:eastAsia="en-US"/>
+        </w:rPr>
+        <w:drawing>
+          <wp:inline distT="0" distB="0" distL="0" distR="0" wp14:anchorId="4607340C" wp14:editId="1652F73C">
+            <wp:extent cx="8492178" cy="5381829"/>
+            <wp:effectExtent l="5715" t="0" r="0" b="0"/>
+            <wp:docPr id="1298256286" name="Picture 1"/>
+            <wp:cNvGraphicFramePr>
+              <a:graphicFrameLocks xmlns:a="http://schemas.openxmlformats.org/drawingml/2006/main" noChangeAspect="1"/>
+            </wp:cNvGraphicFramePr>
+            <a:graphic xmlns:a="http://schemas.openxmlformats.org/drawingml/2006/main">
+              <a:graphicData uri="http://schemas.openxmlformats.org/drawingml/2006/picture">
+                <pic:pic xmlns:pic="http://schemas.openxmlformats.org/drawingml/2006/picture">
+                  <pic:nvPicPr>
+                    <pic:cNvPr id="1298256286" name="Picture 1298256286"/>
+                    <pic:cNvPicPr/>
+                  </pic:nvPicPr>
+                  <pic:blipFill>
+                    <a:blip r:embed="rId8" cstate="print">
+                      <a:extLst>
+                        <a:ext uri="{28A0092B-C50C-407E-A947-70E740481C1C}">
+                          <a14:useLocalDpi xmlns:a14="http://schemas.microsoft.com/office/drawing/2010/main" val="0"/>
+                        </a:ext>
+                      </a:extLst>
+                    </a:blip>
+                    <a:stretch>
+                      <a:fillRect/>
+                    </a:stretch>
+                  </pic:blipFill>
+                  <pic:spPr>
+                    <a:xfrm rot="5400000">
+                      <a:off x="0" y="0"/>
+                      <a:ext cx="8576498" cy="5435266"/>
+                    </a:xfrm>
+                    <a:prstGeom prst="rect">
+                      <a:avLst/>
+                    </a:prstGeom>
+                  </pic:spPr>
+                </pic:pic>
+              </a:graphicData>
+            </a:graphic>
+          </wp:inline>
+        </w:drawing>
+      </w:r>
+    </w:p>
+    <w:p>
+      <w:pPr>
         <w:pStyle w:val="Heading1"/>
       </w:pPr>
       <w:bookmarkStart w:id="7" w:name="_Toc211359538"/>
@@ -10122,58 +10437,6 @@
                 <pic:pic xmlns:pic="http://schemas.openxmlformats.org/drawingml/2006/picture">
                   <pic:nvPicPr>
                     <pic:cNvPr id="60364145" name="Picture 60364145"/>
-                    <pic:cNvPicPr/>
-                  </pic:nvPicPr>
-                  <pic:blipFill>
-                    <a:blip r:embed="rId8"/>
-                    <a:stretch>
-                      <a:fillRect/>
-                    </a:stretch>
-                  </pic:blipFill>
-                  <pic:spPr>
-                    <a:xfrm>
-                      <a:off x="0" y="0"/>
-                      <a:ext cx="5727700" cy="8105140"/>
-                    </a:xfrm>
-                    <a:prstGeom prst="rect">
-                      <a:avLst/>
-                    </a:prstGeom>
-                  </pic:spPr>
-                </pic:pic>
-              </a:graphicData>
-            </a:graphic>
-          </wp:inline>
-        </w:drawing>
-      </w:r>
-    </w:p>
-    <w:p>
-      <w:pPr>
-        <w:pStyle w:val="Heading2"/>
-      </w:pPr>
-    </w:p>
-    <w:p>
-      <w:pPr>
-        <w:pStyle w:val="Heading2"/>
-      </w:pPr>
-      <w:r>
-        <w:rPr>
-          <w:noProof/>
-          <w14:ligatures w14:val="none"/>
-        </w:rPr>
-        <w:lastRenderedPageBreak/>
-        <w:drawing>
-          <wp:inline distT="0" distB="0" distL="0" distR="0" wp14:anchorId="75277221" wp14:editId="34D583F3">
-            <wp:extent cx="5727700" cy="8105140"/>
-            <wp:effectExtent l="0" t="0" r="0" b="0"/>
-            <wp:docPr id="2092794148" name="Picture 5"/>
-            <wp:cNvGraphicFramePr>
-              <a:graphicFrameLocks xmlns:a="http://schemas.openxmlformats.org/drawingml/2006/main" noChangeAspect="1"/>
-            </wp:cNvGraphicFramePr>
-            <a:graphic xmlns:a="http://schemas.openxmlformats.org/drawingml/2006/main">
-              <a:graphicData uri="http://schemas.openxmlformats.org/drawingml/2006/picture">
-                <pic:pic xmlns:pic="http://schemas.openxmlformats.org/drawingml/2006/picture">
-                  <pic:nvPicPr>
-                    <pic:cNvPr id="2092794148" name="Picture 2092794148"/>
                     <pic:cNvPicPr/>
                   </pic:nvPicPr>
                   <pic:blipFill>
@@ -10202,6 +10465,11 @@
       <w:pPr>
         <w:pStyle w:val="Heading2"/>
       </w:pPr>
+    </w:p>
+    <w:p>
+      <w:pPr>
+        <w:pStyle w:val="Heading2"/>
+      </w:pPr>
       <w:r>
         <w:rPr>
           <w:noProof/>
@@ -10209,10 +10477,10 @@
         </w:rPr>
         <w:lastRenderedPageBreak/>
         <w:drawing>
-          <wp:inline distT="0" distB="0" distL="0" distR="0" wp14:anchorId="74333538" wp14:editId="656EE44E">
+          <wp:inline distT="0" distB="0" distL="0" distR="0" wp14:anchorId="75277221" wp14:editId="34D583F3">
             <wp:extent cx="5727700" cy="8105140"/>
             <wp:effectExtent l="0" t="0" r="0" b="0"/>
-            <wp:docPr id="644034818" name="Picture 6"/>
+            <wp:docPr id="2092794148" name="Picture 5"/>
             <wp:cNvGraphicFramePr>
               <a:graphicFrameLocks xmlns:a="http://schemas.openxmlformats.org/drawingml/2006/main" noChangeAspect="1"/>
             </wp:cNvGraphicFramePr>
@@ -10220,7 +10488,7 @@
               <a:graphicData uri="http://schemas.openxmlformats.org/drawingml/2006/picture">
                 <pic:pic xmlns:pic="http://schemas.openxmlformats.org/drawingml/2006/picture">
                   <pic:nvPicPr>
-                    <pic:cNvPr id="644034818" name="Picture 644034818"/>
+                    <pic:cNvPr id="2092794148" name="Picture 2092794148"/>
                     <pic:cNvPicPr/>
                   </pic:nvPicPr>
                   <pic:blipFill>
@@ -10249,11 +10517,6 @@
       <w:pPr>
         <w:pStyle w:val="Heading2"/>
       </w:pPr>
-    </w:p>
-    <w:p>
-      <w:pPr>
-        <w:pStyle w:val="Heading2"/>
-      </w:pPr>
       <w:r>
         <w:rPr>
           <w:noProof/>
@@ -10261,10 +10524,10 @@
         </w:rPr>
         <w:lastRenderedPageBreak/>
         <w:drawing>
-          <wp:inline distT="0" distB="0" distL="0" distR="0" wp14:anchorId="0D2623A5" wp14:editId="542B8C9B">
+          <wp:inline distT="0" distB="0" distL="0" distR="0" wp14:anchorId="74333538" wp14:editId="656EE44E">
             <wp:extent cx="5727700" cy="8105140"/>
             <wp:effectExtent l="0" t="0" r="0" b="0"/>
-            <wp:docPr id="1041436620" name="Picture 7"/>
+            <wp:docPr id="644034818" name="Picture 6"/>
             <wp:cNvGraphicFramePr>
               <a:graphicFrameLocks xmlns:a="http://schemas.openxmlformats.org/drawingml/2006/main" noChangeAspect="1"/>
             </wp:cNvGraphicFramePr>
@@ -10272,7 +10535,7 @@
               <a:graphicData uri="http://schemas.openxmlformats.org/drawingml/2006/picture">
                 <pic:pic xmlns:pic="http://schemas.openxmlformats.org/drawingml/2006/picture">
                   <pic:nvPicPr>
-                    <pic:cNvPr id="1041436620" name="Picture 1041436620"/>
+                    <pic:cNvPr id="644034818" name="Picture 644034818"/>
                     <pic:cNvPicPr/>
                   </pic:nvPicPr>
                   <pic:blipFill>
@@ -10296,6 +10559,16 @@
           </wp:inline>
         </w:drawing>
       </w:r>
+    </w:p>
+    <w:p>
+      <w:pPr>
+        <w:pStyle w:val="Heading2"/>
+      </w:pPr>
+    </w:p>
+    <w:p>
+      <w:pPr>
+        <w:pStyle w:val="Heading2"/>
+      </w:pPr>
       <w:r>
         <w:rPr>
           <w:noProof/>
@@ -10303,10 +10576,10 @@
         </w:rPr>
         <w:lastRenderedPageBreak/>
         <w:drawing>
-          <wp:inline distT="0" distB="0" distL="0" distR="0" wp14:anchorId="7D66A59D" wp14:editId="7FA383A5">
+          <wp:inline distT="0" distB="0" distL="0" distR="0" wp14:anchorId="0D2623A5" wp14:editId="542B8C9B">
             <wp:extent cx="5727700" cy="8105140"/>
             <wp:effectExtent l="0" t="0" r="0" b="0"/>
-            <wp:docPr id="1411118990" name="Picture 8"/>
+            <wp:docPr id="1041436620" name="Picture 7"/>
             <wp:cNvGraphicFramePr>
               <a:graphicFrameLocks xmlns:a="http://schemas.openxmlformats.org/drawingml/2006/main" noChangeAspect="1"/>
             </wp:cNvGraphicFramePr>
@@ -10314,7 +10587,7 @@
               <a:graphicData uri="http://schemas.openxmlformats.org/drawingml/2006/picture">
                 <pic:pic xmlns:pic="http://schemas.openxmlformats.org/drawingml/2006/picture">
                   <pic:nvPicPr>
-                    <pic:cNvPr id="1411118990" name="Picture 1411118990"/>
+                    <pic:cNvPr id="1041436620" name="Picture 1041436620"/>
                     <pic:cNvPicPr/>
                   </pic:nvPicPr>
                   <pic:blipFill>
@@ -10338,6 +10611,48 @@
           </wp:inline>
         </w:drawing>
       </w:r>
+      <w:r>
+        <w:rPr>
+          <w:noProof/>
+          <w14:ligatures w14:val="none"/>
+        </w:rPr>
+        <w:lastRenderedPageBreak/>
+        <w:drawing>
+          <wp:inline distT="0" distB="0" distL="0" distR="0" wp14:anchorId="7D66A59D" wp14:editId="7FA383A5">
+            <wp:extent cx="5727700" cy="8105140"/>
+            <wp:effectExtent l="0" t="0" r="0" b="0"/>
+            <wp:docPr id="1411118990" name="Picture 8"/>
+            <wp:cNvGraphicFramePr>
+              <a:graphicFrameLocks xmlns:a="http://schemas.openxmlformats.org/drawingml/2006/main" noChangeAspect="1"/>
+            </wp:cNvGraphicFramePr>
+            <a:graphic xmlns:a="http://schemas.openxmlformats.org/drawingml/2006/main">
+              <a:graphicData uri="http://schemas.openxmlformats.org/drawingml/2006/picture">
+                <pic:pic xmlns:pic="http://schemas.openxmlformats.org/drawingml/2006/picture">
+                  <pic:nvPicPr>
+                    <pic:cNvPr id="1411118990" name="Picture 1411118990"/>
+                    <pic:cNvPicPr/>
+                  </pic:nvPicPr>
+                  <pic:blipFill>
+                    <a:blip r:embed="rId13"/>
+                    <a:stretch>
+                      <a:fillRect/>
+                    </a:stretch>
+                  </pic:blipFill>
+                  <pic:spPr>
+                    <a:xfrm>
+                      <a:off x="0" y="0"/>
+                      <a:ext cx="5727700" cy="8105140"/>
+                    </a:xfrm>
+                    <a:prstGeom prst="rect">
+                      <a:avLst/>
+                    </a:prstGeom>
+                  </pic:spPr>
+                </pic:pic>
+              </a:graphicData>
+            </a:graphic>
+          </wp:inline>
+        </w:drawing>
+      </w:r>
     </w:p>
     <w:p>
       <w:pPr>
@@ -10395,7 +10710,7 @@
           <w:u w:val="single"/>
         </w:rPr>
         <w:drawing>
-          <wp:inline distT="0" distB="0" distL="0" distR="0" wp14:anchorId="03379023" wp14:editId="6FB8D456">
+          <wp:inline distT="0" distB="0" distL="0" distR="0" wp14:anchorId="03379023" wp14:editId="1209F432">
             <wp:extent cx="5727700" cy="5113655"/>
             <wp:effectExtent l="0" t="0" r="0" b="4445"/>
             <wp:docPr id="1473809267" name="Picture 1" descr="A screenshot of a questionnaire&#10;&#10;AI-generated content may be incorrect."/>
@@ -10410,7 +10725,7 @@
                     <pic:cNvPicPr/>
                   </pic:nvPicPr>
                   <pic:blipFill>
-                    <a:blip r:embed="rId13" cstate="print">
+                    <a:blip r:embed="rId14" cstate="print">
                       <a:extLst>
                         <a:ext uri="{28A0092B-C50C-407E-A947-70E740481C1C}">
                           <a14:useLocalDpi xmlns:a14="http://schemas.microsoft.com/office/drawing/2010/main" val="0"/>
@@ -12359,6 +12674,7 @@
   <w:style w:type="character" w:default="1" w:styleId="DefaultParagraphFont">
     <w:name w:val="Default Paragraph Font"/>
     <w:uiPriority w:val="1"/>
+    <w:semiHidden/>
     <w:unhideWhenUsed/>
   </w:style>
   <w:style w:type="table" w:default="1" w:styleId="TableNormal">

</xml_diff>